<commit_message>
Demostración de jQuery UI
</commit_message>
<xml_diff>
--- a/DAWEC/Tema7/PracticasListadoLuqueBravoAntonio/ListadoEfectosJQueryLuqueBravoAntonio.docx
+++ b/DAWEC/Tema7/PracticasListadoLuqueBravoAntonio/ListadoEfectosJQueryLuqueBravoAntonio.docx
@@ -10,8 +10,6 @@
           <w:sz w:val="48"/>
         </w:rPr>
       </w:pPr>
-      <w:bookmarkStart w:id="0" w:name="_GoBack"/>
-      <w:bookmarkEnd w:id="0"/>
       <w:r>
         <w:rPr>
           <w:sz w:val="48"/>
@@ -701,8 +699,43 @@
         <w:t xml:space="preserve"> junto al texto ya existente, tu nombre en el párrafo segundo (con tu nombre como id) y tus apellidos en el párrafo tercero (con tu primer apellido como id). Al hacer clic en el segundo párrafo (del nombre) aplicará un fondo, aumentara el tamaño de fuente y la altura, con el tercer párrafo (de los apellidos) </w:t>
       </w:r>
     </w:p>
+    <w:p>
+      <w:pPr>
+        <w:rPr>
+          <w:sz w:val="24"/>
+          <w:szCs w:val="28"/>
+        </w:rPr>
+      </w:pPr>
+      <w:r>
+        <w:rPr>
+          <w:b/>
+          <w:sz w:val="28"/>
+        </w:rPr>
+        <w:t xml:space="preserve">Repositorio de Soluciones: </w:t>
+      </w:r>
+      <w:hyperlink r:id="rId7" w:history="1">
+        <w:r>
+          <w:rPr>
+            <w:rStyle w:val="Hipervnculo"/>
+            <w:b/>
+            <w:sz w:val="28"/>
+          </w:rPr>
+          <w:t>https://github.com/Tonylu11/tonylu11.github.io/tree/master/DAWEC/Tema7/PracticasListadoLuqueBravoAntonio</w:t>
+        </w:r>
+      </w:hyperlink>
+      <w:bookmarkStart w:id="0" w:name="_GoBack"/>
+      <w:bookmarkEnd w:id="0"/>
+    </w:p>
+    <w:p>
+      <w:pPr>
+        <w:rPr>
+          <w:sz w:val="24"/>
+          <w:szCs w:val="28"/>
+        </w:rPr>
+      </w:pPr>
+    </w:p>
     <w:sectPr>
-      <w:headerReference w:type="default" r:id="rId7"/>
+      <w:headerReference w:type="default" r:id="rId8"/>
       <w:pgSz w:w="11906" w:h="16838"/>
       <w:pgMar w:top="1417" w:right="1701" w:bottom="1417" w:left="1701" w:header="708" w:footer="708" w:gutter="0"/>
       <w:cols w:space="708"/>
@@ -1380,6 +1413,17 @@
     <w:uiPriority w:val="99"/>
     <w:rsid w:val="001B35A6"/>
   </w:style>
+  <w:style w:type="character" w:styleId="Hipervnculo">
+    <w:name w:val="Hyperlink"/>
+    <w:basedOn w:val="Fuentedeprrafopredeter"/>
+    <w:uiPriority w:val="99"/>
+    <w:unhideWhenUsed/>
+    <w:rsid w:val="00DB66DB"/>
+    <w:rPr>
+      <w:color w:val="0563C1" w:themeColor="hyperlink"/>
+      <w:u w:val="single"/>
+    </w:rPr>
+  </w:style>
 </w:styles>
 </file>
 

</xml_diff>